<commit_message>
update notes through Section-1
</commit_message>
<xml_diff>
--- a/Tensorflow_Bootcamp_Notes.docx
+++ b/Tensorflow_Bootcamp_Notes.docx
@@ -120,13 +120,27 @@
         <w:rPr>
           <w:color w:val="000000" w:themeColor="text1"/>
         </w:rPr>
-        <w:t xml:space="preserve">.  </w:t>
-      </w:r>
-      <w:r>
-        <w:rPr>
+        <w:t xml:space="preserve">, by </w:t>
+      </w:r>
+      <w:r>
+        <w:rPr>
+          <w:b/>
+          <w:bCs/>
           <w:color w:val="000000" w:themeColor="text1"/>
         </w:rPr>
-        <w:t xml:space="preserve">  </w:t>
+        <w:t>Zero to Mastery</w:t>
+      </w:r>
+      <w:r>
+        <w:rPr>
+          <w:color w:val="000000" w:themeColor="text1"/>
+        </w:rPr>
+        <w:t xml:space="preserve">. </w:t>
+      </w:r>
+      <w:r>
+        <w:rPr>
+          <w:color w:val="000000" w:themeColor="text1"/>
+        </w:rPr>
+        <w:t xml:space="preserve"> </w:t>
       </w:r>
     </w:p>
     <w:p>
@@ -170,6 +184,449 @@
         </w:rPr>
         <w:t xml:space="preserve">  </w:t>
       </w:r>
+    </w:p>
+    <w:p>
+      <w:pPr>
+        <w:rPr>
+          <w:color w:val="000000" w:themeColor="text1"/>
+        </w:rPr>
+      </w:pPr>
+    </w:p>
+    <w:p>
+      <w:pPr>
+        <w:rPr>
+          <w:color w:val="000000" w:themeColor="text1"/>
+        </w:rPr>
+      </w:pPr>
+      <w:r>
+        <w:rPr>
+          <w:b/>
+          <w:bCs/>
+          <w:color w:val="000000" w:themeColor="text1"/>
+        </w:rPr>
+        <w:t>Other</w:t>
+      </w:r>
+      <w:r>
+        <w:rPr>
+          <w:b/>
+          <w:bCs/>
+          <w:color w:val="000000" w:themeColor="text1"/>
+        </w:rPr>
+        <w:t xml:space="preserve"> Course</w:t>
+      </w:r>
+      <w:r>
+        <w:rPr>
+          <w:b/>
+          <w:bCs/>
+          <w:color w:val="000000" w:themeColor="text1"/>
+        </w:rPr>
+        <w:t xml:space="preserve"> Resources:</w:t>
+      </w:r>
+      <w:r>
+        <w:rPr>
+          <w:color w:val="000000" w:themeColor="text1"/>
+        </w:rPr>
+        <w:t xml:space="preserve"> </w:t>
+      </w:r>
+    </w:p>
+    <w:p>
+      <w:pPr>
+        <w:rPr>
+          <w:color w:val="000000" w:themeColor="text1"/>
+        </w:rPr>
+      </w:pPr>
+      <w:r>
+        <w:rPr>
+          <w:color w:val="000000" w:themeColor="text1"/>
+        </w:rPr>
+        <w:t>Course</w:t>
+      </w:r>
+      <w:r>
+        <w:rPr>
+          <w:color w:val="000000" w:themeColor="text1"/>
+        </w:rPr>
+        <w:t xml:space="preserve"> Github repository</w:t>
+      </w:r>
+      <w:r>
+        <w:rPr>
+          <w:color w:val="000000" w:themeColor="text1"/>
+        </w:rPr>
+        <w:t>:</w:t>
+      </w:r>
+      <w:r>
+        <w:rPr>
+          <w:color w:val="000000" w:themeColor="text1"/>
+        </w:rPr>
+        <w:t xml:space="preserve"> </w:t>
+      </w:r>
+      <w:r>
+        <w:rPr>
+          <w:color w:val="000000" w:themeColor="text1"/>
+        </w:rPr>
+        <w:fldChar w:fldCharType="begin"/>
+      </w:r>
+      <w:r>
+        <w:rPr>
+          <w:color w:val="000000" w:themeColor="text1"/>
+        </w:rPr>
+        <w:instrText>HYPERLINK "</w:instrText>
+      </w:r>
+      <w:r>
+        <w:rPr>
+          <w:color w:val="000000" w:themeColor="text1"/>
+        </w:rPr>
+        <w:instrText>https://github.com/mrdbourke/tensorflow-deep-learning</w:instrText>
+      </w:r>
+      <w:r>
+        <w:rPr>
+          <w:color w:val="000000" w:themeColor="text1"/>
+        </w:rPr>
+        <w:instrText>"</w:instrText>
+      </w:r>
+      <w:r>
+        <w:rPr>
+          <w:color w:val="000000" w:themeColor="text1"/>
+        </w:rPr>
+        <w:fldChar w:fldCharType="separate"/>
+      </w:r>
+      <w:r>
+        <w:rPr>
+          <w:rStyle w:val="Hyperlink"/>
+        </w:rPr>
+        <w:t>https://github.com/mrdbourke/tensorflow-deep-learning</w:t>
+      </w:r>
+      <w:r>
+        <w:rPr>
+          <w:color w:val="000000" w:themeColor="text1"/>
+        </w:rPr>
+        <w:fldChar w:fldCharType="end"/>
+      </w:r>
+      <w:r>
+        <w:rPr>
+          <w:color w:val="000000" w:themeColor="text1"/>
+        </w:rPr>
+        <w:t xml:space="preserve"> </w:t>
+      </w:r>
+    </w:p>
+    <w:p>
+      <w:pPr>
+        <w:rPr>
+          <w:color w:val="000000" w:themeColor="text1"/>
+        </w:rPr>
+      </w:pPr>
+      <w:r>
+        <w:rPr>
+          <w:color w:val="000000" w:themeColor="text1"/>
+        </w:rPr>
+        <w:t xml:space="preserve">Online Book: </w:t>
+      </w:r>
+      <w:r>
+        <w:rPr>
+          <w:color w:val="000000" w:themeColor="text1"/>
+        </w:rPr>
+        <w:fldChar w:fldCharType="begin"/>
+      </w:r>
+      <w:r>
+        <w:rPr>
+          <w:color w:val="000000" w:themeColor="text1"/>
+        </w:rPr>
+        <w:instrText>HYPERLINK "</w:instrText>
+      </w:r>
+      <w:r>
+        <w:rPr>
+          <w:color w:val="000000" w:themeColor="text1"/>
+        </w:rPr>
+        <w:instrText>https://dev.mrdbourke.com/tensorflow-deep-learning/</w:instrText>
+      </w:r>
+      <w:r>
+        <w:rPr>
+          <w:color w:val="000000" w:themeColor="text1"/>
+        </w:rPr>
+        <w:instrText>"</w:instrText>
+      </w:r>
+      <w:r>
+        <w:rPr>
+          <w:color w:val="000000" w:themeColor="text1"/>
+        </w:rPr>
+        <w:fldChar w:fldCharType="separate"/>
+      </w:r>
+      <w:r>
+        <w:rPr>
+          <w:rStyle w:val="Hyperlink"/>
+        </w:rPr>
+        <w:t>https://dev.mrdbourke.com/tensorflow-deep-learning/</w:t>
+      </w:r>
+      <w:r>
+        <w:rPr>
+          <w:color w:val="000000" w:themeColor="text1"/>
+        </w:rPr>
+        <w:fldChar w:fldCharType="end"/>
+      </w:r>
+      <w:r>
+        <w:rPr>
+          <w:color w:val="000000" w:themeColor="text1"/>
+        </w:rPr>
+        <w:t xml:space="preserve"> </w:t>
+      </w:r>
+    </w:p>
+    <w:p>
+      <w:pPr>
+        <w:rPr>
+          <w:color w:val="000000" w:themeColor="text1"/>
+        </w:rPr>
+      </w:pPr>
+    </w:p>
+    <w:p>
+      <w:pPr>
+        <w:rPr>
+          <w:color w:val="000000" w:themeColor="text1"/>
+        </w:rPr>
+      </w:pPr>
+      <w:r>
+        <w:rPr>
+          <w:b/>
+          <w:bCs/>
+          <w:color w:val="000000" w:themeColor="text1"/>
+        </w:rPr>
+        <w:t>Zero to Mastery Resources:</w:t>
+      </w:r>
+      <w:r>
+        <w:rPr>
+          <w:color w:val="000000" w:themeColor="text1"/>
+        </w:rPr>
+        <w:t xml:space="preserve"> </w:t>
+      </w:r>
+    </w:p>
+    <w:p>
+      <w:pPr>
+        <w:rPr>
+          <w:color w:val="000000" w:themeColor="text1"/>
+        </w:rPr>
+      </w:pPr>
+      <w:r>
+        <w:rPr>
+          <w:color w:val="000000" w:themeColor="text1"/>
+        </w:rPr>
+        <w:t xml:space="preserve">Website: </w:t>
+      </w:r>
+      <w:r>
+        <w:rPr>
+          <w:color w:val="000000" w:themeColor="text1"/>
+        </w:rPr>
+        <w:fldChar w:fldCharType="begin"/>
+      </w:r>
+      <w:r>
+        <w:rPr>
+          <w:color w:val="000000" w:themeColor="text1"/>
+        </w:rPr>
+        <w:instrText>HYPERLINK "</w:instrText>
+      </w:r>
+      <w:r>
+        <w:rPr>
+          <w:color w:val="000000" w:themeColor="text1"/>
+        </w:rPr>
+        <w:instrText>https://zerotomastery.io/</w:instrText>
+      </w:r>
+      <w:r>
+        <w:rPr>
+          <w:color w:val="000000" w:themeColor="text1"/>
+        </w:rPr>
+        <w:instrText>"</w:instrText>
+      </w:r>
+      <w:r>
+        <w:rPr>
+          <w:color w:val="000000" w:themeColor="text1"/>
+        </w:rPr>
+        <w:fldChar w:fldCharType="separate"/>
+      </w:r>
+      <w:r>
+        <w:rPr>
+          <w:rStyle w:val="Hyperlink"/>
+        </w:rPr>
+        <w:t>https://zerotomastery.io/</w:t>
+      </w:r>
+      <w:r>
+        <w:rPr>
+          <w:color w:val="000000" w:themeColor="text1"/>
+        </w:rPr>
+        <w:fldChar w:fldCharType="end"/>
+      </w:r>
+      <w:r>
+        <w:rPr>
+          <w:color w:val="000000" w:themeColor="text1"/>
+        </w:rPr>
+        <w:t xml:space="preserve"> </w:t>
+      </w:r>
+    </w:p>
+    <w:p>
+      <w:pPr>
+        <w:rPr>
+          <w:color w:val="000000" w:themeColor="text1"/>
+        </w:rPr>
+      </w:pPr>
+      <w:r>
+        <w:rPr>
+          <w:color w:val="000000" w:themeColor="text1"/>
+        </w:rPr>
+        <w:t xml:space="preserve">YouTube: </w:t>
+      </w:r>
+      <w:r>
+        <w:rPr>
+          <w:color w:val="000000" w:themeColor="text1"/>
+        </w:rPr>
+        <w:fldChar w:fldCharType="begin"/>
+      </w:r>
+      <w:r>
+        <w:rPr>
+          <w:color w:val="000000" w:themeColor="text1"/>
+        </w:rPr>
+        <w:instrText>HYPERLINK "</w:instrText>
+      </w:r>
+      <w:r>
+        <w:rPr>
+          <w:color w:val="000000" w:themeColor="text1"/>
+        </w:rPr>
+        <w:instrText>https://www.youtube.com/@ZeroToMastery</w:instrText>
+      </w:r>
+      <w:r>
+        <w:rPr>
+          <w:color w:val="000000" w:themeColor="text1"/>
+        </w:rPr>
+        <w:instrText>"</w:instrText>
+      </w:r>
+      <w:r>
+        <w:rPr>
+          <w:color w:val="000000" w:themeColor="text1"/>
+        </w:rPr>
+        <w:fldChar w:fldCharType="separate"/>
+      </w:r>
+      <w:r>
+        <w:rPr>
+          <w:rStyle w:val="Hyperlink"/>
+        </w:rPr>
+        <w:t>https://www.youtube.com/@ZeroToMastery</w:t>
+      </w:r>
+      <w:r>
+        <w:rPr>
+          <w:color w:val="000000" w:themeColor="text1"/>
+        </w:rPr>
+        <w:fldChar w:fldCharType="end"/>
+      </w:r>
+      <w:r>
+        <w:rPr>
+          <w:color w:val="000000" w:themeColor="text1"/>
+        </w:rPr>
+        <w:t xml:space="preserve"> </w:t>
+      </w:r>
+    </w:p>
+    <w:p>
+      <w:pPr>
+        <w:rPr>
+          <w:color w:val="000000" w:themeColor="text1"/>
+        </w:rPr>
+      </w:pPr>
+      <w:r>
+        <w:rPr>
+          <w:color w:val="000000" w:themeColor="text1"/>
+        </w:rPr>
+        <w:t>LinkedIn</w:t>
+      </w:r>
+      <w:r>
+        <w:rPr>
+          <w:color w:val="000000" w:themeColor="text1"/>
+        </w:rPr>
+        <w:t xml:space="preserve"> Group</w:t>
+      </w:r>
+      <w:r>
+        <w:rPr>
+          <w:color w:val="000000" w:themeColor="text1"/>
+        </w:rPr>
+        <w:t xml:space="preserve">: </w:t>
+      </w:r>
+      <w:r>
+        <w:rPr>
+          <w:color w:val="000000" w:themeColor="text1"/>
+        </w:rPr>
+        <w:fldChar w:fldCharType="begin"/>
+      </w:r>
+      <w:r>
+        <w:rPr>
+          <w:color w:val="000000" w:themeColor="text1"/>
+        </w:rPr>
+        <w:instrText>HYPERLINK "</w:instrText>
+      </w:r>
+      <w:r>
+        <w:rPr>
+          <w:color w:val="000000" w:themeColor="text1"/>
+        </w:rPr>
+        <w:instrText>https://www.linkedin.com/groups/12121940/</w:instrText>
+      </w:r>
+      <w:r>
+        <w:rPr>
+          <w:color w:val="000000" w:themeColor="text1"/>
+        </w:rPr>
+        <w:instrText>"</w:instrText>
+      </w:r>
+      <w:r>
+        <w:rPr>
+          <w:color w:val="000000" w:themeColor="text1"/>
+        </w:rPr>
+        <w:fldChar w:fldCharType="separate"/>
+      </w:r>
+      <w:r>
+        <w:rPr>
+          <w:rStyle w:val="Hyperlink"/>
+        </w:rPr>
+        <w:t>https://www.linkedin.com/groups/12121940/</w:t>
+      </w:r>
+      <w:r>
+        <w:rPr>
+          <w:color w:val="000000" w:themeColor="text1"/>
+        </w:rPr>
+        <w:fldChar w:fldCharType="end"/>
+      </w:r>
+      <w:r>
+        <w:rPr>
+          <w:color w:val="000000" w:themeColor="text1"/>
+        </w:rPr>
+        <w:t xml:space="preserve"> </w:t>
+      </w:r>
+    </w:p>
+    <w:p>
+      <w:pPr>
+        <w:rPr>
+          <w:color w:val="000000" w:themeColor="text1"/>
+        </w:rPr>
+      </w:pPr>
+      <w:r>
+        <w:rPr>
+          <w:b/>
+          <w:bCs/>
+          <w:color w:val="000000" w:themeColor="text1"/>
+        </w:rPr>
+        <w:t xml:space="preserve">Discord </w:t>
+      </w:r>
+      <w:r>
+        <w:rPr>
+          <w:b/>
+          <w:bCs/>
+          <w:color w:val="000000" w:themeColor="text1"/>
+        </w:rPr>
+        <w:t>Server</w:t>
+      </w:r>
+      <w:r>
+        <w:rPr>
+          <w:color w:val="000000" w:themeColor="text1"/>
+        </w:rPr>
+        <w:t>: @ZeroToMastery</w:t>
+      </w:r>
+    </w:p>
+    <w:p>
+      <w:pPr>
+        <w:rPr>
+          <w:color w:val="000000" w:themeColor="text1"/>
+        </w:rPr>
+      </w:pPr>
     </w:p>
     <w:p>
       <w:pPr>
@@ -412,7 +869,7 @@
               <w:rPr>
                 <w:webHidden/>
               </w:rPr>
-              <w:t>3</w:t>
+              <w:t>5</w:t>
             </w:r>
             <w:r>
               <w:rPr>
@@ -473,7 +930,7 @@
               <w:rPr>
                 <w:webHidden/>
               </w:rPr>
-              <w:t>3</w:t>
+              <w:t>5</w:t>
             </w:r>
             <w:r>
               <w:rPr>
@@ -537,7 +994,7 @@
               <w:rPr>
                 <w:webHidden/>
               </w:rPr>
-              <w:t>4</w:t>
+              <w:t>6</w:t>
             </w:r>
             <w:r>
               <w:rPr>
@@ -673,6 +1130,30 @@
     <w:p>
       <w:pPr>
         <w:pStyle w:val="ListParagraph"/>
+        <w:numPr>
+          <w:ilvl w:val="0"/>
+          <w:numId w:val="1"/>
+        </w:numPr>
+        <w:rPr>
+          <w:b/>
+          <w:bCs/>
+          <w:u w:val="single"/>
+        </w:rPr>
+      </w:pPr>
+      <w:proofErr w:type="gramStart"/>
+      <w:r>
+        <w:t>End</w:t>
+      </w:r>
+      <w:proofErr w:type="gramEnd"/>
+      <w:r>
+        <w:t xml:space="preserve"> goal is to pass Google’s TensorFlow exam</w:t>
+      </w:r>
+      <w:r>
+        <w:t xml:space="preserve">.  </w:t>
+      </w:r>
+    </w:p>
+    <w:p>
+      <w:pPr>
         <w:rPr>
           <w:b/>
           <w:bCs/>
@@ -694,62 +1175,482 @@
         </w:rPr>
       </w:pPr>
       <w:r>
-        <w:t xml:space="preserve"> </w:t>
+        <w:t xml:space="preserve">In this video, the order we’ll be focusing on things appears to be: </w:t>
       </w:r>
     </w:p>
     <w:p>
       <w:pPr>
+        <w:pStyle w:val="ListParagraph"/>
+        <w:numPr>
+          <w:ilvl w:val="1"/>
+          <w:numId w:val="1"/>
+        </w:numPr>
+        <w:rPr>
+          <w:b/>
+          <w:bCs/>
+        </w:rPr>
+      </w:pPr>
+      <w:r>
+        <w:rPr>
+          <w:b/>
+          <w:bCs/>
+        </w:rPr>
+        <w:t>TensorFlow Fundamentals</w:t>
+      </w:r>
+      <w:r>
+        <w:t xml:space="preserve">, </w:t>
+      </w:r>
+    </w:p>
+    <w:p>
+      <w:pPr>
+        <w:pStyle w:val="ListParagraph"/>
+        <w:numPr>
+          <w:ilvl w:val="1"/>
+          <w:numId w:val="1"/>
+        </w:numPr>
         <w:rPr>
           <w:b/>
           <w:bCs/>
           <w:u w:val="single"/>
         </w:rPr>
       </w:pPr>
+      <w:r>
+        <w:t xml:space="preserve">A </w:t>
+      </w:r>
+      <w:r>
+        <w:rPr>
+          <w:b/>
+          <w:bCs/>
+        </w:rPr>
+        <w:t>NumPy</w:t>
+      </w:r>
+      <w:r>
+        <w:t xml:space="preserve"> and </w:t>
+      </w:r>
+      <w:r>
+        <w:rPr>
+          <w:b/>
+          <w:bCs/>
+        </w:rPr>
+        <w:t>Pandas</w:t>
+      </w:r>
+      <w:r>
+        <w:t xml:space="preserve"> section</w:t>
+      </w:r>
+      <w:r>
+        <w:t xml:space="preserve">, </w:t>
+      </w:r>
     </w:p>
     <w:p>
       <w:pPr>
-        <w:pStyle w:val="Heading1"/>
-      </w:pPr>
-      <w:bookmarkStart w:id="2" w:name="_Toc174707486"/>
-      <w:r>
-        <w:t>Section</w:t>
-      </w:r>
-      <w:r>
-        <w:t xml:space="preserve"> </w:t>
-      </w:r>
-      <w:r>
-        <w:t>2</w:t>
-      </w:r>
-      <w:r>
-        <w:t xml:space="preserve"> –</w:t>
-      </w:r>
-      <w:r>
-        <w:t xml:space="preserve"> </w:t>
-      </w:r>
-      <w:r>
-        <w:t>Deep Learning and TensorFlow Fundamentals</w:t>
-      </w:r>
-      <w:r>
-        <w:t>:</w:t>
-      </w:r>
-      <w:bookmarkEnd w:id="2"/>
+        <w:pStyle w:val="ListParagraph"/>
+        <w:numPr>
+          <w:ilvl w:val="1"/>
+          <w:numId w:val="1"/>
+        </w:numPr>
+        <w:rPr>
+          <w:b/>
+          <w:bCs/>
+          <w:u w:val="single"/>
+        </w:rPr>
+      </w:pPr>
+      <w:r>
+        <w:t xml:space="preserve">A </w:t>
+      </w:r>
+      <w:r>
+        <w:rPr>
+          <w:b/>
+          <w:bCs/>
+        </w:rPr>
+        <w:t>Machine Learning Primer</w:t>
+      </w:r>
+      <w:r>
+        <w:t xml:space="preserve">, </w:t>
+      </w:r>
     </w:p>
     <w:p>
       <w:pPr>
+        <w:pStyle w:val="ListParagraph"/>
+        <w:numPr>
+          <w:ilvl w:val="1"/>
+          <w:numId w:val="1"/>
+        </w:numPr>
+        <w:rPr>
+          <w:b/>
+          <w:bCs/>
+          <w:u w:val="single"/>
+        </w:rPr>
+      </w:pPr>
+      <w:r>
+        <w:t xml:space="preserve">Setting up a </w:t>
+      </w:r>
+      <w:r>
+        <w:rPr>
+          <w:b/>
+          <w:bCs/>
+        </w:rPr>
+        <w:t>Developer Environment</w:t>
+      </w:r>
+      <w:r>
+        <w:rPr>
+          <w:b/>
+          <w:bCs/>
+        </w:rPr>
+        <w:t xml:space="preserve"> </w:t>
+      </w:r>
+      <w:r>
+        <w:t>(Jupyter Notebook)</w:t>
+      </w:r>
+      <w:r>
+        <w:t xml:space="preserve">, </w:t>
+      </w:r>
+    </w:p>
+    <w:p>
+      <w:pPr>
+        <w:pStyle w:val="ListParagraph"/>
+        <w:numPr>
+          <w:ilvl w:val="1"/>
+          <w:numId w:val="1"/>
+        </w:numPr>
+        <w:rPr>
+          <w:b/>
+          <w:bCs/>
+          <w:u w:val="single"/>
+        </w:rPr>
+      </w:pPr>
+      <w:r>
+        <w:rPr>
+          <w:b/>
+          <w:bCs/>
+        </w:rPr>
+        <w:t>Neural Network Regression</w:t>
+      </w:r>
+      <w:r>
+        <w:t xml:space="preserve">, </w:t>
+      </w:r>
+    </w:p>
+    <w:p>
+      <w:pPr>
+        <w:pStyle w:val="ListParagraph"/>
+        <w:numPr>
+          <w:ilvl w:val="1"/>
+          <w:numId w:val="1"/>
+        </w:numPr>
+        <w:rPr>
+          <w:b/>
+          <w:bCs/>
+          <w:u w:val="single"/>
+        </w:rPr>
+      </w:pPr>
+      <w:r>
+        <w:rPr>
+          <w:b/>
+          <w:bCs/>
+        </w:rPr>
+        <w:t>Neural Network Classification</w:t>
+      </w:r>
+      <w:r>
+        <w:t xml:space="preserve">, </w:t>
+      </w:r>
+    </w:p>
+    <w:p>
+      <w:pPr>
+        <w:pStyle w:val="ListParagraph"/>
+        <w:numPr>
+          <w:ilvl w:val="1"/>
+          <w:numId w:val="1"/>
+        </w:numPr>
+        <w:rPr>
+          <w:b/>
+          <w:bCs/>
+          <w:u w:val="single"/>
+        </w:rPr>
+      </w:pPr>
+      <w:r>
+        <w:rPr>
+          <w:b/>
+          <w:bCs/>
+        </w:rPr>
+        <w:t>Convolutional Neural Networks</w:t>
+      </w:r>
+      <w:r>
+        <w:t xml:space="preserve"> (including </w:t>
+      </w:r>
+      <w:r>
+        <w:rPr>
+          <w:u w:val="single"/>
+        </w:rPr>
+        <w:t>Computer Vision</w:t>
+      </w:r>
+      <w:r>
+        <w:t xml:space="preserve">), </w:t>
+      </w:r>
+    </w:p>
+    <w:p>
+      <w:pPr>
+        <w:pStyle w:val="ListParagraph"/>
+        <w:numPr>
+          <w:ilvl w:val="1"/>
+          <w:numId w:val="1"/>
+        </w:numPr>
+        <w:rPr>
+          <w:b/>
+          <w:bCs/>
+          <w:u w:val="single"/>
+        </w:rPr>
+      </w:pPr>
+      <w:r>
+        <w:rPr>
+          <w:b/>
+          <w:bCs/>
+        </w:rPr>
+        <w:t>Transfer Learning</w:t>
+      </w:r>
+      <w:r>
+        <w:t xml:space="preserve">, </w:t>
+      </w:r>
+    </w:p>
+    <w:p>
+      <w:pPr>
+        <w:pStyle w:val="ListParagraph"/>
+        <w:numPr>
+          <w:ilvl w:val="2"/>
+          <w:numId w:val="1"/>
+        </w:numPr>
+        <w:rPr>
+          <w:b/>
+          <w:bCs/>
+          <w:u w:val="single"/>
+        </w:rPr>
+      </w:pPr>
+      <w:r>
+        <w:t xml:space="preserve">This is where we start building real-world projects.  </w:t>
+      </w:r>
+    </w:p>
+    <w:p>
+      <w:pPr>
+        <w:pStyle w:val="ListParagraph"/>
+        <w:numPr>
+          <w:ilvl w:val="2"/>
+          <w:numId w:val="1"/>
+        </w:numPr>
+        <w:rPr>
+          <w:b/>
+          <w:bCs/>
+          <w:u w:val="single"/>
+        </w:rPr>
+      </w:pPr>
+      <w:r>
+        <w:t xml:space="preserve">The first project is called “Food Vision”.  </w:t>
+      </w:r>
+    </w:p>
+    <w:p>
+      <w:pPr>
+        <w:pStyle w:val="ListParagraph"/>
+        <w:numPr>
+          <w:ilvl w:val="1"/>
+          <w:numId w:val="1"/>
+        </w:numPr>
+        <w:rPr>
+          <w:b/>
+          <w:bCs/>
+          <w:u w:val="single"/>
+        </w:rPr>
+      </w:pPr>
+      <w:r>
+        <w:rPr>
+          <w:b/>
+          <w:bCs/>
+        </w:rPr>
+        <w:t>Natural Language Processing (NLP)</w:t>
+      </w:r>
+      <w:r>
+        <w:t xml:space="preserve">, </w:t>
+      </w:r>
+    </w:p>
+    <w:p>
+      <w:pPr>
+        <w:pStyle w:val="ListParagraph"/>
+        <w:numPr>
+          <w:ilvl w:val="2"/>
+          <w:numId w:val="1"/>
+        </w:numPr>
+        <w:rPr>
+          <w:b/>
+          <w:bCs/>
+          <w:u w:val="single"/>
+        </w:rPr>
+      </w:pPr>
+      <w:r>
+        <w:t xml:space="preserve">How LLM’s are made.  </w:t>
+      </w:r>
+    </w:p>
+    <w:p>
+      <w:pPr>
+        <w:pStyle w:val="ListParagraph"/>
+        <w:numPr>
+          <w:ilvl w:val="2"/>
+          <w:numId w:val="1"/>
+        </w:numPr>
+        <w:rPr>
+          <w:b/>
+          <w:bCs/>
+          <w:u w:val="single"/>
+        </w:rPr>
+      </w:pPr>
+      <w:r>
+        <w:t xml:space="preserve">We’ll create a project called “SkimLit”.  </w:t>
+      </w:r>
+    </w:p>
+    <w:p>
+      <w:pPr>
+        <w:pStyle w:val="ListParagraph"/>
+        <w:numPr>
+          <w:ilvl w:val="1"/>
+          <w:numId w:val="1"/>
+        </w:numPr>
+        <w:rPr>
+          <w:b/>
+          <w:bCs/>
+          <w:u w:val="single"/>
+        </w:rPr>
+      </w:pPr>
+      <w:r>
+        <w:rPr>
+          <w:b/>
+          <w:bCs/>
+        </w:rPr>
+        <w:t>Time Series</w:t>
+      </w:r>
+      <w:r>
+        <w:t xml:space="preserve">, </w:t>
+      </w:r>
+    </w:p>
+    <w:p>
+      <w:pPr>
+        <w:pStyle w:val="ListParagraph"/>
+        <w:numPr>
+          <w:ilvl w:val="2"/>
+          <w:numId w:val="1"/>
+        </w:numPr>
+        <w:rPr>
+          <w:b/>
+          <w:bCs/>
+          <w:u w:val="single"/>
+        </w:rPr>
+      </w:pPr>
+      <w:r>
+        <w:t xml:space="preserve">We’ll create a project called “BitPredict”.  </w:t>
+      </w:r>
+    </w:p>
+    <w:p>
+      <w:pPr>
+        <w:pStyle w:val="ListParagraph"/>
+        <w:numPr>
+          <w:ilvl w:val="1"/>
+          <w:numId w:val="1"/>
+        </w:numPr>
+        <w:rPr>
+          <w:b/>
+          <w:bCs/>
+          <w:u w:val="single"/>
+        </w:rPr>
+      </w:pPr>
+      <w:r>
+        <w:t xml:space="preserve">And finally, </w:t>
+      </w:r>
+      <w:r>
+        <w:rPr>
+          <w:b/>
+          <w:bCs/>
+          <w:u w:val="single"/>
+        </w:rPr>
+        <w:t>TensorFlow Certification</w:t>
+      </w:r>
+      <w:r>
+        <w:t xml:space="preserve">.  </w:t>
+      </w:r>
+    </w:p>
+    <w:p>
+      <w:pPr>
+        <w:rPr>
+          <w:b/>
+          <w:bCs/>
+          <w:u w:val="single"/>
+        </w:rPr>
+      </w:pPr>
+      <w:r>
+        <w:rPr>
+          <w:b/>
+          <w:bCs/>
+          <w:noProof/>
+          <w:u w:val="single"/>
+        </w:rPr>
+        <w:drawing>
+          <wp:inline distT="0" distB="0" distL="0" distR="0" wp14:anchorId="190FEF95" wp14:editId="2CBDDD6C">
+            <wp:extent cx="5943600" cy="3343275"/>
+            <wp:effectExtent l="0" t="0" r="0" b="9525"/>
+            <wp:docPr id="645653402" name="Picture 3" descr="A graphic of a software developer certificate&#10;&#10;Description automatically generated"/>
+            <wp:cNvGraphicFramePr>
+              <a:graphicFrameLocks xmlns:a="http://schemas.openxmlformats.org/drawingml/2006/main" noChangeAspect="1"/>
+            </wp:cNvGraphicFramePr>
+            <a:graphic xmlns:a="http://schemas.openxmlformats.org/drawingml/2006/main">
+              <a:graphicData uri="http://schemas.openxmlformats.org/drawingml/2006/picture">
+                <pic:pic xmlns:pic="http://schemas.openxmlformats.org/drawingml/2006/picture">
+                  <pic:nvPicPr>
+                    <pic:cNvPr id="645653402" name="Picture 3" descr="A graphic of a software developer certificate&#10;&#10;Description automatically generated"/>
+                    <pic:cNvPicPr/>
+                  </pic:nvPicPr>
+                  <pic:blipFill>
+                    <a:blip r:embed="rId9" cstate="print">
+                      <a:extLst>
+                        <a:ext uri="{28A0092B-C50C-407E-A947-70E740481C1C}">
+                          <a14:useLocalDpi xmlns:a14="http://schemas.microsoft.com/office/drawing/2010/main" val="0"/>
+                        </a:ext>
+                      </a:extLst>
+                    </a:blip>
+                    <a:stretch>
+                      <a:fillRect/>
+                    </a:stretch>
+                  </pic:blipFill>
+                  <pic:spPr>
+                    <a:xfrm>
+                      <a:off x="0" y="0"/>
+                      <a:ext cx="5943600" cy="3343275"/>
+                    </a:xfrm>
+                    <a:prstGeom prst="rect">
+                      <a:avLst/>
+                    </a:prstGeom>
+                  </pic:spPr>
+                </pic:pic>
+              </a:graphicData>
+            </a:graphic>
+          </wp:inline>
+        </w:drawing>
+      </w:r>
+      <w:r>
+        <w:br w:type="page"/>
+      </w:r>
+    </w:p>
+    <w:p>
+      <w:pPr>
         <w:pStyle w:val="Heading2"/>
-      </w:pPr>
-      <w:bookmarkStart w:id="3" w:name="_Toc174707487"/>
-      <w:r>
-        <w:t>What i</w:t>
-      </w:r>
-      <w:r>
-        <w:t>s Deep Learning?</w:t>
-      </w:r>
-      <w:r>
-        <w:t>:</w:t>
-      </w:r>
-      <w:bookmarkEnd w:id="3"/>
-      <w:r>
+        <w:rPr>
+          <w:b w:val="0"/>
+          <w:bCs/>
+          <w:u w:val="none"/>
+        </w:rPr>
+      </w:pPr>
+      <w:r>
+        <w:lastRenderedPageBreak/>
+        <w:t>Join Our Online Classroom:</w:t>
+      </w:r>
+      <w:r>
+        <w:rPr>
+          <w:b w:val="0"/>
+          <w:bCs/>
+          <w:u w:val="none"/>
+        </w:rPr>
         <w:t xml:space="preserve"> </w:t>
       </w:r>
     </w:p>
@@ -762,7 +1663,32 @@
         </w:numPr>
       </w:pPr>
       <w:r>
-        <w:t>A</w:t>
+        <w:t xml:space="preserve">Mostly a plug for the Discord </w:t>
+      </w:r>
+      <w:r>
+        <w:t>server</w:t>
+      </w:r>
+      <w:r>
+        <w:t xml:space="preserve">.  A private link to the channel is provided </w:t>
+      </w:r>
+      <w:proofErr w:type="gramStart"/>
+      <w:r>
+        <w:t>in</w:t>
+      </w:r>
+      <w:proofErr w:type="gramEnd"/>
+      <w:r>
+        <w:t xml:space="preserve"> the following</w:t>
+      </w:r>
+      <w:r>
+        <w:t xml:space="preserve"> page.  I won’t post that to the notes, in respect </w:t>
+      </w:r>
+      <w:proofErr w:type="gramStart"/>
+      <w:r>
+        <w:t>for</w:t>
+      </w:r>
+      <w:proofErr w:type="gramEnd"/>
+      <w:r>
+        <w:t xml:space="preserve"> their course.  </w:t>
       </w:r>
     </w:p>
     <w:p>
@@ -774,7 +1700,7 @@
         </w:numPr>
       </w:pPr>
       <w:r>
-        <w:t>A</w:t>
+        <w:t xml:space="preserve">Once I finish the course, I can post my certificate to their “Alumni Section”.  </w:t>
       </w:r>
     </w:p>
     <w:p>
@@ -786,7 +1712,82 @@
         </w:numPr>
       </w:pPr>
       <w:r>
-        <w:t>A</w:t>
+        <w:rPr>
+          <w:b/>
+          <w:bCs/>
+        </w:rPr>
+        <w:t>Note:</w:t>
+      </w:r>
+      <w:r>
+        <w:t xml:space="preserve"> The link wants me to set up a new account that’s separate from my existing Discord account?  I wonder if I can work around this…</w:t>
+      </w:r>
+      <w:r>
+        <w:t xml:space="preserve">  </w:t>
+      </w:r>
+    </w:p>
+    <w:p>
+      <w:pPr>
+        <w:pStyle w:val="ListParagraph"/>
+        <w:numPr>
+          <w:ilvl w:val="1"/>
+          <w:numId w:val="1"/>
+        </w:numPr>
+      </w:pPr>
+      <w:r>
+        <w:t xml:space="preserve">I was able to manually enter the invite link into my mobile app.  </w:t>
+      </w:r>
+    </w:p>
+    <w:p/>
+    <w:p>
+      <w:pPr>
+        <w:pStyle w:val="Heading2"/>
+        <w:rPr>
+          <w:b w:val="0"/>
+          <w:bCs/>
+          <w:u w:val="none"/>
+        </w:rPr>
+      </w:pPr>
+      <w:r>
+        <w:t>ZTM Resources:</w:t>
+      </w:r>
+      <w:r>
+        <w:rPr>
+          <w:b w:val="0"/>
+          <w:bCs/>
+          <w:u w:val="none"/>
+        </w:rPr>
+        <w:t xml:space="preserve"> </w:t>
+      </w:r>
+    </w:p>
+    <w:p>
+      <w:pPr>
+        <w:rPr>
+          <w:color w:val="000000" w:themeColor="text1"/>
+        </w:rPr>
+      </w:pPr>
+      <w:r>
+        <w:rPr>
+          <w:b/>
+          <w:bCs/>
+        </w:rPr>
+        <w:t>Website:</w:t>
+      </w:r>
+      <w:r>
+        <w:t xml:space="preserve"> </w:t>
+      </w:r>
+      <w:hyperlink r:id="rId10" w:history="1">
+        <w:r>
+          <w:rPr>
+            <w:rStyle w:val="Hyperlink"/>
+          </w:rPr>
+          <w:t>https://zerotomastery.io/</w:t>
+        </w:r>
+      </w:hyperlink>
+      <w:r>
+        <w:rPr>
+          <w:color w:val="000000" w:themeColor="text1"/>
+        </w:rPr>
+        <w:t xml:space="preserve"> </w:t>
       </w:r>
     </w:p>
     <w:p>
@@ -796,9 +1797,44 @@
           <w:ilvl w:val="0"/>
           <w:numId w:val="1"/>
         </w:numPr>
-      </w:pPr>
-      <w:r>
-        <w:t>A</w:t>
+        <w:rPr>
+          <w:color w:val="000000" w:themeColor="text1"/>
+        </w:rPr>
+      </w:pPr>
+      <w:r>
+        <w:t>T</w:t>
+      </w:r>
+      <w:r>
+        <w:t>he community section on the website (</w:t>
+      </w:r>
+      <w:hyperlink r:id="rId11" w:history="1">
+        <w:r>
+          <w:rPr>
+            <w:rStyle w:val="Hyperlink"/>
+          </w:rPr>
+          <w:t>https://zerotomastery.io/community/</w:t>
+        </w:r>
+      </w:hyperlink>
+      <w:r>
+        <w:t>)</w:t>
+      </w:r>
+      <w:r>
+        <w:t xml:space="preserve"> </w:t>
+      </w:r>
+      <w:r>
+        <w:t xml:space="preserve">contains additional resources including </w:t>
+      </w:r>
+      <w:r>
+        <w:rPr>
+          <w:b/>
+          <w:bCs/>
+          <w:i/>
+          <w:iCs/>
+        </w:rPr>
+        <w:t>Coding Challenges</w:t>
+      </w:r>
+      <w:r>
+        <w:t xml:space="preserve">.  </w:t>
       </w:r>
     </w:p>
     <w:p>
@@ -808,9 +1844,24 @@
           <w:ilvl w:val="0"/>
           <w:numId w:val="1"/>
         </w:numPr>
-      </w:pPr>
-      <w:r>
-        <w:t>A</w:t>
+        <w:rPr>
+          <w:color w:val="000000" w:themeColor="text1"/>
+        </w:rPr>
+      </w:pPr>
+      <w:r>
+        <w:t xml:space="preserve">It also contains </w:t>
+      </w:r>
+      <w:r>
+        <w:rPr>
+          <w:b/>
+          <w:bCs/>
+          <w:i/>
+          <w:iCs/>
+        </w:rPr>
+        <w:t>Open Source Projects</w:t>
+      </w:r>
+      <w:r>
+        <w:t xml:space="preserve">.  </w:t>
       </w:r>
     </w:p>
     <w:p>
@@ -822,7 +1873,7 @@
         </w:numPr>
       </w:pPr>
       <w:r>
-        <w:t>A</w:t>
+        <w:t xml:space="preserve">There are other things, but I was less interested in them.  </w:t>
       </w:r>
     </w:p>
     <w:p>
@@ -833,9 +1884,211 @@
           <w:numId w:val="1"/>
         </w:numPr>
       </w:pPr>
+    </w:p>
+    <w:p>
+      <w:pPr>
+        <w:pStyle w:val="ListParagraph"/>
+        <w:numPr>
+          <w:ilvl w:val="0"/>
+          <w:numId w:val="1"/>
+        </w:numPr>
+      </w:pPr>
+      <w:r>
+        <w:t xml:space="preserve">There’s also a very useful tab containing a multitude of </w:t>
+      </w:r>
+      <w:r>
+        <w:rPr>
+          <w:b/>
+          <w:bCs/>
+          <w:i/>
+          <w:iCs/>
+        </w:rPr>
+        <w:t>Cheat Sheets</w:t>
+      </w:r>
+      <w:r>
+        <w:t xml:space="preserve">.  </w:t>
+      </w:r>
+    </w:p>
+    <w:p>
+      <w:pPr>
+        <w:pStyle w:val="ListParagraph"/>
+        <w:numPr>
+          <w:ilvl w:val="0"/>
+          <w:numId w:val="1"/>
+        </w:numPr>
+      </w:pPr>
+      <w:r>
+        <w:t xml:space="preserve">Another useful section involves advice on </w:t>
+      </w:r>
+      <w:r>
+        <w:rPr>
+          <w:b/>
+          <w:bCs/>
+          <w:i/>
+          <w:iCs/>
+        </w:rPr>
+        <w:t>Career Paths</w:t>
+      </w:r>
+      <w:r>
+        <w:t xml:space="preserve">.  </w:t>
+      </w:r>
+    </w:p>
+    <w:p/>
+    <w:p>
+      <w:pPr>
+        <w:rPr>
+          <w:rFonts w:eastAsiaTheme="majorEastAsia" w:cstheme="majorBidi"/>
+          <w:b/>
+          <w:color w:val="0070C0"/>
+          <w:sz w:val="40"/>
+          <w:szCs w:val="32"/>
+          <w:u w:val="single"/>
+        </w:rPr>
+      </w:pPr>
+      <w:bookmarkStart w:id="2" w:name="_Toc174707486"/>
+      <w:r>
+        <w:br w:type="page"/>
+      </w:r>
+    </w:p>
+    <w:p>
+      <w:pPr>
+        <w:pStyle w:val="Heading1"/>
+      </w:pPr>
+      <w:r>
+        <w:lastRenderedPageBreak/>
+        <w:t>Section</w:t>
+      </w:r>
+      <w:r>
+        <w:t xml:space="preserve"> </w:t>
+      </w:r>
+      <w:r>
+        <w:t>2</w:t>
+      </w:r>
+      <w:r>
+        <w:t xml:space="preserve"> –</w:t>
+      </w:r>
+      <w:r>
+        <w:t xml:space="preserve"> </w:t>
+      </w:r>
+      <w:r>
+        <w:t>Deep Learning and TensorFlow Fundamentals</w:t>
+      </w:r>
+      <w:r>
+        <w:t>:</w:t>
+      </w:r>
+      <w:bookmarkEnd w:id="2"/>
+    </w:p>
+    <w:p>
+      <w:pPr>
+        <w:pStyle w:val="Heading2"/>
+      </w:pPr>
+      <w:bookmarkStart w:id="3" w:name="_Toc174707487"/>
+      <w:r>
+        <w:t>What i</w:t>
+      </w:r>
+      <w:r>
+        <w:t>s Deep Learning?</w:t>
+      </w:r>
+      <w:r>
+        <w:t>:</w:t>
+      </w:r>
+      <w:bookmarkEnd w:id="3"/>
+      <w:r>
+        <w:t xml:space="preserve"> </w:t>
+      </w:r>
+    </w:p>
+    <w:p>
+      <w:pPr>
+        <w:pStyle w:val="ListParagraph"/>
+        <w:numPr>
+          <w:ilvl w:val="0"/>
+          <w:numId w:val="1"/>
+        </w:numPr>
+      </w:pPr>
       <w:r>
         <w:t>A</w:t>
       </w:r>
+    </w:p>
+    <w:p>
+      <w:pPr>
+        <w:pStyle w:val="ListParagraph"/>
+        <w:numPr>
+          <w:ilvl w:val="0"/>
+          <w:numId w:val="1"/>
+        </w:numPr>
+      </w:pPr>
+      <w:r>
+        <w:t>A</w:t>
+      </w:r>
+    </w:p>
+    <w:p>
+      <w:pPr>
+        <w:pStyle w:val="ListParagraph"/>
+        <w:numPr>
+          <w:ilvl w:val="0"/>
+          <w:numId w:val="1"/>
+        </w:numPr>
+      </w:pPr>
+      <w:r>
+        <w:t>A</w:t>
+      </w:r>
+    </w:p>
+    <w:p>
+      <w:pPr>
+        <w:pStyle w:val="ListParagraph"/>
+        <w:numPr>
+          <w:ilvl w:val="0"/>
+          <w:numId w:val="1"/>
+        </w:numPr>
+      </w:pPr>
+      <w:r>
+        <w:t>A</w:t>
+      </w:r>
+    </w:p>
+    <w:p>
+      <w:pPr>
+        <w:pStyle w:val="ListParagraph"/>
+        <w:numPr>
+          <w:ilvl w:val="0"/>
+          <w:numId w:val="1"/>
+        </w:numPr>
+      </w:pPr>
+      <w:r>
+        <w:t>A</w:t>
+      </w:r>
+    </w:p>
+    <w:p>
+      <w:pPr>
+        <w:pStyle w:val="ListParagraph"/>
+        <w:numPr>
+          <w:ilvl w:val="0"/>
+          <w:numId w:val="1"/>
+        </w:numPr>
+      </w:pPr>
+      <w:r>
+        <w:t>A</w:t>
+      </w:r>
+    </w:p>
+    <w:p>
+      <w:pPr>
+        <w:pStyle w:val="ListParagraph"/>
+        <w:numPr>
+          <w:ilvl w:val="0"/>
+          <w:numId w:val="1"/>
+        </w:numPr>
+      </w:pPr>
+      <w:r>
+        <w:t>A</w:t>
+      </w:r>
+    </w:p>
+    <w:p>
+      <w:pPr>
+        <w:pStyle w:val="ListParagraph"/>
+        <w:numPr>
+          <w:ilvl w:val="0"/>
+          <w:numId w:val="1"/>
+        </w:numPr>
+      </w:pPr>
     </w:p>
     <w:p>
       <w:pPr>
@@ -5630,7 +6883,7 @@
       </w:r>
     </w:p>
     <w:sectPr>
-      <w:footerReference w:type="default" r:id="rId9"/>
+      <w:footerReference w:type="default" r:id="rId12"/>
       <w:pgSz w:w="12240" w:h="15840"/>
       <w:pgMar w:top="1440" w:right="1440" w:bottom="1440" w:left="1440" w:header="720" w:footer="720" w:gutter="0"/>
       <w:cols w:space="720"/>

</xml_diff>